<commit_message>
Avances en la estimación
</commit_message>
<xml_diff>
--- a/dev_docs/scrum/analisis funcional.docx
+++ b/dev_docs/scrum/analisis funcional.docx
@@ -42,7 +42,7 @@
           <w:sz w:val="22"/>
           <w:szCs w:val="22"/>
         </w:rPr>
-        <w:t>Abril</w:t>
+        <w:t>Mayo</w:t>
       </w:r>
       <w:r>
         <w:rPr>
@@ -161,15 +161,6 @@
               <w:t>Order</w:t>
             </w:r>
             <w:proofErr w:type="spellEnd"/>
-            <w:r>
-              <w:rPr>
-                <w:rFonts w:ascii="Arial" w:hAnsi="Arial" w:cs="Arial"/>
-                <w:color w:val="FFFFFF" w:themeColor="background1"/>
-                <w:sz w:val="32"/>
-                <w:szCs w:val="32"/>
-              </w:rPr>
-              <w:t>.</w:t>
-            </w:r>
           </w:p>
         </w:tc>
       </w:tr>
@@ -198,17 +189,6 @@
     </w:p>
     <w:p>
       <w:pPr>
-        <w:rPr>
-          <w:rFonts w:asciiTheme="majorHAnsi" w:hAnsiTheme="majorHAnsi" w:cs="Tahoma"/>
-          <w:color w:val="333333"/>
-          <w:sz w:val="28"/>
-          <w:szCs w:val="28"/>
-          <w:shd w:val="clear" w:color="auto" w:fill="FFFFFF"/>
-        </w:rPr>
-      </w:pPr>
-    </w:p>
-    <w:p>
-      <w:pPr>
         <w:shd w:val="clear" w:color="auto" w:fill="8DB3E2" w:themeFill="text2" w:themeFillTint="66"/>
         <w:rPr>
           <w:rFonts w:ascii="Arial" w:hAnsi="Arial" w:cs="Arial"/>
@@ -277,17 +257,6 @@
       <w:pPr>
         <w:rPr>
           <w:rFonts w:asciiTheme="majorHAnsi" w:hAnsiTheme="majorHAnsi" w:cs="Tahoma"/>
-          <w:color w:val="333333"/>
-          <w:sz w:val="28"/>
-          <w:szCs w:val="28"/>
-          <w:shd w:val="clear" w:color="auto" w:fill="FFFFFF"/>
-        </w:rPr>
-      </w:pPr>
-    </w:p>
-    <w:p>
-      <w:pPr>
-        <w:rPr>
-          <w:rFonts w:asciiTheme="majorHAnsi" w:hAnsiTheme="majorHAnsi" w:cs="Tahoma"/>
           <w:sz w:val="28"/>
           <w:szCs w:val="28"/>
           <w:shd w:val="clear" w:color="auto" w:fill="FFFFFF"/>
@@ -315,16 +284,398 @@
           <w:szCs w:val="28"/>
           <w:shd w:val="clear" w:color="auto" w:fill="FFFFFF"/>
         </w:rPr>
-        <w:t xml:space="preserve">Como </w:t>
-      </w:r>
-      <w:r>
-        <w:rPr>
-          <w:rFonts w:asciiTheme="majorHAnsi" w:hAnsiTheme="majorHAnsi" w:cs="Tahoma"/>
-          <w:sz w:val="28"/>
-          <w:szCs w:val="28"/>
-          <w:shd w:val="clear" w:color="auto" w:fill="FFFFFF"/>
-        </w:rPr>
-        <w:t>encargado del almacén, quiero hacer pedidos para que me surtan el almacén.</w:t>
+        <w:t>Como encargado de almacén</w:t>
+      </w:r>
+      <w:r>
+        <w:rPr>
+          <w:rFonts w:asciiTheme="majorHAnsi" w:hAnsiTheme="majorHAnsi" w:cs="Tahoma"/>
+          <w:sz w:val="28"/>
+          <w:szCs w:val="28"/>
+          <w:shd w:val="clear" w:color="auto" w:fill="FFFFFF"/>
+        </w:rPr>
+        <w:t>, c</w:t>
+      </w:r>
+      <w:r>
+        <w:rPr>
+          <w:rFonts w:asciiTheme="majorHAnsi" w:hAnsiTheme="majorHAnsi" w:cs="Tahoma"/>
+          <w:sz w:val="28"/>
+          <w:szCs w:val="28"/>
+          <w:shd w:val="clear" w:color="auto" w:fill="FFFFFF"/>
+        </w:rPr>
+        <w:t>on el objet</w:t>
+      </w:r>
+      <w:r>
+        <w:rPr>
+          <w:rFonts w:asciiTheme="majorHAnsi" w:hAnsiTheme="majorHAnsi" w:cs="Tahoma"/>
+          <w:sz w:val="28"/>
+          <w:szCs w:val="28"/>
+          <w:shd w:val="clear" w:color="auto" w:fill="FFFFFF"/>
+        </w:rPr>
+        <w:t>ivo de mantener un inventario ó</w:t>
+      </w:r>
+      <w:r>
+        <w:rPr>
+          <w:rFonts w:asciiTheme="majorHAnsi" w:hAnsiTheme="majorHAnsi" w:cs="Tahoma"/>
+          <w:sz w:val="28"/>
+          <w:szCs w:val="28"/>
+          <w:shd w:val="clear" w:color="auto" w:fill="FFFFFF"/>
+        </w:rPr>
+        <w:t>ptimo, quiero:</w:t>
+      </w:r>
+    </w:p>
+    <w:p>
+      <w:pPr>
+        <w:pStyle w:val="Prrafodelista"/>
+        <w:numPr>
+          <w:ilvl w:val="1"/>
+          <w:numId w:val="11"/>
+        </w:numPr>
+        <w:rPr>
+          <w:rFonts w:asciiTheme="majorHAnsi" w:hAnsiTheme="majorHAnsi" w:cs="Tahoma"/>
+          <w:sz w:val="28"/>
+          <w:szCs w:val="28"/>
+          <w:shd w:val="clear" w:color="auto" w:fill="FFFFFF"/>
+        </w:rPr>
+      </w:pPr>
+      <w:r>
+        <w:rPr>
+          <w:rFonts w:asciiTheme="majorHAnsi" w:hAnsiTheme="majorHAnsi" w:cs="Tahoma"/>
+          <w:sz w:val="28"/>
+          <w:szCs w:val="28"/>
+          <w:shd w:val="clear" w:color="auto" w:fill="FFFFFF"/>
+        </w:rPr>
+        <w:t>una pantalla para actualizar el inventario</w:t>
+      </w:r>
+      <w:r>
+        <w:rPr>
+          <w:rFonts w:asciiTheme="majorHAnsi" w:hAnsiTheme="majorHAnsi" w:cs="Tahoma"/>
+          <w:sz w:val="28"/>
+          <w:szCs w:val="28"/>
+          <w:shd w:val="clear" w:color="auto" w:fill="FFFFFF"/>
+        </w:rPr>
+        <w:t xml:space="preserve"> (conteo físico).</w:t>
+      </w:r>
+    </w:p>
+    <w:p>
+      <w:pPr>
+        <w:pStyle w:val="Prrafodelista"/>
+        <w:numPr>
+          <w:ilvl w:val="1"/>
+          <w:numId w:val="11"/>
+        </w:numPr>
+        <w:rPr>
+          <w:rFonts w:asciiTheme="majorHAnsi" w:hAnsiTheme="majorHAnsi" w:cs="Tahoma"/>
+          <w:sz w:val="28"/>
+          <w:szCs w:val="28"/>
+          <w:shd w:val="clear" w:color="auto" w:fill="FFFFFF"/>
+        </w:rPr>
+      </w:pPr>
+      <w:r>
+        <w:rPr>
+          <w:rFonts w:asciiTheme="majorHAnsi" w:hAnsiTheme="majorHAnsi" w:cs="Tahoma"/>
+          <w:sz w:val="28"/>
+          <w:szCs w:val="28"/>
+          <w:shd w:val="clear" w:color="auto" w:fill="FFFFFF"/>
+        </w:rPr>
+        <w:t>Una pantalla para configurar los valores máximo, m</w:t>
+      </w:r>
+      <w:r>
+        <w:rPr>
+          <w:rFonts w:asciiTheme="majorHAnsi" w:hAnsiTheme="majorHAnsi" w:cs="Tahoma"/>
+          <w:sz w:val="28"/>
+          <w:szCs w:val="28"/>
+          <w:shd w:val="clear" w:color="auto" w:fill="FFFFFF"/>
+        </w:rPr>
+        <w:t>í</w:t>
+      </w:r>
+      <w:r>
+        <w:rPr>
+          <w:rFonts w:asciiTheme="majorHAnsi" w:hAnsiTheme="majorHAnsi" w:cs="Tahoma"/>
+          <w:sz w:val="28"/>
+          <w:szCs w:val="28"/>
+          <w:shd w:val="clear" w:color="auto" w:fill="FFFFFF"/>
+        </w:rPr>
+        <w:t>nimo y punto de re</w:t>
+      </w:r>
+      <w:r>
+        <w:rPr>
+          <w:rFonts w:asciiTheme="majorHAnsi" w:hAnsiTheme="majorHAnsi" w:cs="Tahoma"/>
+          <w:sz w:val="28"/>
+          <w:szCs w:val="28"/>
+          <w:shd w:val="clear" w:color="auto" w:fill="FFFFFF"/>
+        </w:rPr>
+        <w:t>-</w:t>
+      </w:r>
+      <w:r>
+        <w:rPr>
+          <w:rFonts w:asciiTheme="majorHAnsi" w:hAnsiTheme="majorHAnsi" w:cs="Tahoma"/>
+          <w:sz w:val="28"/>
+          <w:szCs w:val="28"/>
+          <w:shd w:val="clear" w:color="auto" w:fill="FFFFFF"/>
+        </w:rPr>
+        <w:t>orden.</w:t>
+      </w:r>
+    </w:p>
+    <w:p>
+      <w:pPr>
+        <w:pStyle w:val="Prrafodelista"/>
+        <w:numPr>
+          <w:ilvl w:val="1"/>
+          <w:numId w:val="11"/>
+        </w:numPr>
+        <w:rPr>
+          <w:rFonts w:asciiTheme="majorHAnsi" w:hAnsiTheme="majorHAnsi" w:cs="Tahoma"/>
+          <w:strike/>
+          <w:sz w:val="28"/>
+          <w:szCs w:val="28"/>
+          <w:shd w:val="clear" w:color="auto" w:fill="FFFFFF"/>
+        </w:rPr>
+      </w:pPr>
+      <w:r>
+        <w:rPr>
+          <w:rFonts w:asciiTheme="majorHAnsi" w:hAnsiTheme="majorHAnsi" w:cs="Tahoma"/>
+          <w:strike/>
+          <w:sz w:val="28"/>
+          <w:szCs w:val="28"/>
+          <w:shd w:val="clear" w:color="auto" w:fill="FFFFFF"/>
+        </w:rPr>
+        <w:t>Una estrategia para configurar los valores máximo, mínimo y punto de re-orden por cada almacén.</w:t>
+      </w:r>
+    </w:p>
+    <w:p>
+      <w:pPr>
+        <w:pStyle w:val="Prrafodelista"/>
+        <w:numPr>
+          <w:ilvl w:val="1"/>
+          <w:numId w:val="11"/>
+        </w:numPr>
+        <w:rPr>
+          <w:rFonts w:asciiTheme="majorHAnsi" w:hAnsiTheme="majorHAnsi" w:cs="Tahoma"/>
+          <w:sz w:val="28"/>
+          <w:szCs w:val="28"/>
+          <w:shd w:val="clear" w:color="auto" w:fill="FFFFFF"/>
+        </w:rPr>
+      </w:pPr>
+      <w:r>
+        <w:rPr>
+          <w:rFonts w:asciiTheme="majorHAnsi" w:hAnsiTheme="majorHAnsi" w:cs="Tahoma"/>
+          <w:sz w:val="28"/>
+          <w:szCs w:val="28"/>
+          <w:shd w:val="clear" w:color="auto" w:fill="FFFFFF"/>
+        </w:rPr>
+        <w:t>un reporte con lo que debe ser surtido.</w:t>
+      </w:r>
+    </w:p>
+    <w:p>
+      <w:pPr>
+        <w:pStyle w:val="Prrafodelista"/>
+        <w:numPr>
+          <w:ilvl w:val="1"/>
+          <w:numId w:val="11"/>
+        </w:numPr>
+        <w:rPr>
+          <w:rFonts w:asciiTheme="majorHAnsi" w:hAnsiTheme="majorHAnsi" w:cs="Tahoma"/>
+          <w:sz w:val="28"/>
+          <w:szCs w:val="28"/>
+          <w:shd w:val="clear" w:color="auto" w:fill="FFFFFF"/>
+        </w:rPr>
+      </w:pPr>
+      <w:r>
+        <w:rPr>
+          <w:rFonts w:asciiTheme="majorHAnsi" w:hAnsiTheme="majorHAnsi" w:cs="Tahoma"/>
+          <w:sz w:val="28"/>
+          <w:szCs w:val="28"/>
+          <w:shd w:val="clear" w:color="auto" w:fill="FFFFFF"/>
+        </w:rPr>
+        <w:t>q</w:t>
+      </w:r>
+      <w:r>
+        <w:rPr>
+          <w:rFonts w:asciiTheme="majorHAnsi" w:hAnsiTheme="majorHAnsi" w:cs="Tahoma"/>
+          <w:sz w:val="28"/>
+          <w:szCs w:val="28"/>
+          <w:shd w:val="clear" w:color="auto" w:fill="FFFFFF"/>
+        </w:rPr>
+        <w:t>uiero que el sistema genere un</w:t>
+      </w:r>
+      <w:r>
+        <w:rPr>
+          <w:rFonts w:asciiTheme="majorHAnsi" w:hAnsiTheme="majorHAnsi" w:cs="Tahoma"/>
+          <w:sz w:val="28"/>
+          <w:szCs w:val="28"/>
+          <w:shd w:val="clear" w:color="auto" w:fill="FFFFFF"/>
+        </w:rPr>
+        <w:t xml:space="preserve"> pedido</w:t>
+      </w:r>
+      <w:r>
+        <w:rPr>
+          <w:rFonts w:asciiTheme="majorHAnsi" w:hAnsiTheme="majorHAnsi" w:cs="Tahoma"/>
+          <w:sz w:val="28"/>
+          <w:szCs w:val="28"/>
+          <w:shd w:val="clear" w:color="auto" w:fill="FFFFFF"/>
+        </w:rPr>
+        <w:t xml:space="preserve"> con lo que es necesario surtir</w:t>
+      </w:r>
+      <w:r>
+        <w:rPr>
+          <w:rFonts w:asciiTheme="majorHAnsi" w:hAnsiTheme="majorHAnsi" w:cs="Tahoma"/>
+          <w:sz w:val="28"/>
+          <w:szCs w:val="28"/>
+          <w:shd w:val="clear" w:color="auto" w:fill="FFFFFF"/>
+        </w:rPr>
+        <w:t xml:space="preserve"> y que me permita modificarlo</w:t>
+      </w:r>
+      <w:r>
+        <w:rPr>
+          <w:rFonts w:asciiTheme="majorHAnsi" w:hAnsiTheme="majorHAnsi" w:cs="Tahoma"/>
+          <w:sz w:val="28"/>
+          <w:szCs w:val="28"/>
+          <w:shd w:val="clear" w:color="auto" w:fill="FFFFFF"/>
+        </w:rPr>
+        <w:t xml:space="preserve"> (pedido interno automá</w:t>
+      </w:r>
+      <w:bookmarkStart w:id="0" w:name="_GoBack"/>
+      <w:bookmarkEnd w:id="0"/>
+      <w:r>
+        <w:rPr>
+          <w:rFonts w:asciiTheme="majorHAnsi" w:hAnsiTheme="majorHAnsi" w:cs="Tahoma"/>
+          <w:sz w:val="28"/>
+          <w:szCs w:val="28"/>
+          <w:shd w:val="clear" w:color="auto" w:fill="FFFFFF"/>
+        </w:rPr>
+        <w:t>tico)</w:t>
+      </w:r>
+      <w:r>
+        <w:rPr>
+          <w:rFonts w:asciiTheme="majorHAnsi" w:hAnsiTheme="majorHAnsi" w:cs="Tahoma"/>
+          <w:sz w:val="28"/>
+          <w:szCs w:val="28"/>
+          <w:shd w:val="clear" w:color="auto" w:fill="FFFFFF"/>
+        </w:rPr>
+        <w:t>.</w:t>
+      </w:r>
+    </w:p>
+    <w:p>
+      <w:pPr>
+        <w:pStyle w:val="Prrafodelista"/>
+        <w:numPr>
+          <w:ilvl w:val="1"/>
+          <w:numId w:val="11"/>
+        </w:numPr>
+        <w:rPr>
+          <w:rFonts w:asciiTheme="majorHAnsi" w:hAnsiTheme="majorHAnsi" w:cs="Tahoma"/>
+          <w:sz w:val="28"/>
+          <w:szCs w:val="28"/>
+          <w:shd w:val="clear" w:color="auto" w:fill="FFFFFF"/>
+        </w:rPr>
+      </w:pPr>
+      <w:r>
+        <w:rPr>
+          <w:rFonts w:asciiTheme="majorHAnsi" w:hAnsiTheme="majorHAnsi" w:cs="Tahoma"/>
+          <w:sz w:val="28"/>
+          <w:szCs w:val="28"/>
+          <w:shd w:val="clear" w:color="auto" w:fill="FFFFFF"/>
+        </w:rPr>
+        <w:t>quiero generar pedidos manuales</w:t>
+      </w:r>
+      <w:r>
+        <w:rPr>
+          <w:rFonts w:asciiTheme="majorHAnsi" w:hAnsiTheme="majorHAnsi" w:cs="Tahoma"/>
+          <w:sz w:val="28"/>
+          <w:szCs w:val="28"/>
+          <w:shd w:val="clear" w:color="auto" w:fill="FFFFFF"/>
+        </w:rPr>
+        <w:t xml:space="preserve"> (pedido interno</w:t>
+      </w:r>
+      <w:r>
+        <w:rPr>
+          <w:rFonts w:asciiTheme="majorHAnsi" w:hAnsiTheme="majorHAnsi" w:cs="Tahoma"/>
+          <w:sz w:val="28"/>
+          <w:szCs w:val="28"/>
+          <w:shd w:val="clear" w:color="auto" w:fill="FFFFFF"/>
+        </w:rPr>
+        <w:t>)</w:t>
+      </w:r>
+      <w:r>
+        <w:rPr>
+          <w:rFonts w:asciiTheme="majorHAnsi" w:hAnsiTheme="majorHAnsi" w:cs="Tahoma"/>
+          <w:sz w:val="28"/>
+          <w:szCs w:val="28"/>
+          <w:shd w:val="clear" w:color="auto" w:fill="FFFFFF"/>
+        </w:rPr>
+        <w:t>.</w:t>
+      </w:r>
+    </w:p>
+    <w:p>
+      <w:pPr>
+        <w:pStyle w:val="Prrafodelista"/>
+        <w:numPr>
+          <w:ilvl w:val="1"/>
+          <w:numId w:val="11"/>
+        </w:numPr>
+        <w:rPr>
+          <w:rFonts w:asciiTheme="majorHAnsi" w:hAnsiTheme="majorHAnsi" w:cs="Tahoma"/>
+          <w:sz w:val="28"/>
+          <w:szCs w:val="28"/>
+          <w:shd w:val="clear" w:color="auto" w:fill="FFFFFF"/>
+        </w:rPr>
+      </w:pPr>
+      <w:r>
+        <w:rPr>
+          <w:rFonts w:asciiTheme="majorHAnsi" w:hAnsiTheme="majorHAnsi" w:cs="Tahoma"/>
+          <w:sz w:val="28"/>
+          <w:szCs w:val="28"/>
+          <w:shd w:val="clear" w:color="auto" w:fill="FFFFFF"/>
+        </w:rPr>
+        <w:t>quiero que el sistema me permita registrar los movimientos en el almacén.</w:t>
+      </w:r>
+    </w:p>
+    <w:p>
+      <w:pPr>
+        <w:pStyle w:val="Prrafodelista"/>
+        <w:numPr>
+          <w:ilvl w:val="1"/>
+          <w:numId w:val="11"/>
+        </w:numPr>
+        <w:rPr>
+          <w:rFonts w:asciiTheme="majorHAnsi" w:hAnsiTheme="majorHAnsi" w:cs="Tahoma"/>
+          <w:sz w:val="28"/>
+          <w:szCs w:val="28"/>
+          <w:shd w:val="clear" w:color="auto" w:fill="FFFFFF"/>
+        </w:rPr>
+      </w:pPr>
+      <w:r>
+        <w:rPr>
+          <w:rFonts w:asciiTheme="majorHAnsi" w:hAnsiTheme="majorHAnsi" w:cs="Tahoma"/>
+          <w:sz w:val="28"/>
+          <w:szCs w:val="28"/>
+          <w:shd w:val="clear" w:color="auto" w:fill="FFFFFF"/>
+        </w:rPr>
+        <w:t>quiero ver un reporte con el historial de movimientos.</w:t>
+      </w:r>
+    </w:p>
+    <w:p>
+      <w:pPr>
+        <w:pStyle w:val="Prrafodelista"/>
+        <w:numPr>
+          <w:ilvl w:val="1"/>
+          <w:numId w:val="11"/>
+        </w:numPr>
+        <w:rPr>
+          <w:rFonts w:asciiTheme="majorHAnsi" w:hAnsiTheme="majorHAnsi" w:cs="Tahoma"/>
+          <w:sz w:val="28"/>
+          <w:szCs w:val="28"/>
+          <w:shd w:val="clear" w:color="auto" w:fill="FFFFFF"/>
+        </w:rPr>
+      </w:pPr>
+      <w:r>
+        <w:rPr>
+          <w:rFonts w:asciiTheme="majorHAnsi" w:hAnsiTheme="majorHAnsi" w:cs="Tahoma"/>
+          <w:sz w:val="28"/>
+          <w:szCs w:val="28"/>
+          <w:shd w:val="clear" w:color="auto" w:fill="FFFFFF"/>
+        </w:rPr>
+        <w:t>quiero que el sistema me permita relacionar las entradas con los pedidos internos.</w:t>
       </w:r>
     </w:p>
     <w:p>
@@ -358,12 +709,329 @@
           <w:szCs w:val="28"/>
           <w:shd w:val="clear" w:color="auto" w:fill="FFFFFF"/>
         </w:rPr>
-        <w:t>Como encargado de compras, quiero saber que necesitan los almacenes para agregarlo a la lista de compras.</w:t>
+        <w:t>Como encargado de compras:</w:t>
       </w:r>
     </w:p>
     <w:p>
       <w:pPr>
         <w:pStyle w:val="Prrafodelista"/>
+        <w:numPr>
+          <w:ilvl w:val="1"/>
+          <w:numId w:val="11"/>
+        </w:numPr>
+        <w:rPr>
+          <w:rFonts w:asciiTheme="majorHAnsi" w:hAnsiTheme="majorHAnsi" w:cs="Tahoma"/>
+          <w:sz w:val="28"/>
+          <w:szCs w:val="28"/>
+          <w:shd w:val="clear" w:color="auto" w:fill="FFFFFF"/>
+        </w:rPr>
+      </w:pPr>
+      <w:r>
+        <w:rPr>
+          <w:rFonts w:asciiTheme="majorHAnsi" w:hAnsiTheme="majorHAnsi" w:cs="Tahoma"/>
+          <w:sz w:val="28"/>
+          <w:szCs w:val="28"/>
+          <w:shd w:val="clear" w:color="auto" w:fill="FFFFFF"/>
+        </w:rPr>
+        <w:t>quiero un reporte con lo</w:t>
+      </w:r>
+      <w:r>
+        <w:rPr>
+          <w:rFonts w:asciiTheme="majorHAnsi" w:hAnsiTheme="majorHAnsi" w:cs="Tahoma"/>
+          <w:sz w:val="28"/>
+          <w:szCs w:val="28"/>
+          <w:shd w:val="clear" w:color="auto" w:fill="FFFFFF"/>
+        </w:rPr>
+        <w:t xml:space="preserve"> que pidió cada uno de los almacenes.</w:t>
+      </w:r>
+    </w:p>
+    <w:p>
+      <w:pPr>
+        <w:pStyle w:val="Prrafodelista"/>
+        <w:numPr>
+          <w:ilvl w:val="1"/>
+          <w:numId w:val="11"/>
+        </w:numPr>
+        <w:rPr>
+          <w:rFonts w:asciiTheme="majorHAnsi" w:hAnsiTheme="majorHAnsi" w:cs="Tahoma"/>
+          <w:sz w:val="28"/>
+          <w:szCs w:val="28"/>
+          <w:shd w:val="clear" w:color="auto" w:fill="FFFFFF"/>
+        </w:rPr>
+      </w:pPr>
+      <w:r>
+        <w:rPr>
+          <w:rFonts w:asciiTheme="majorHAnsi" w:hAnsiTheme="majorHAnsi" w:cs="Tahoma"/>
+          <w:sz w:val="28"/>
+          <w:szCs w:val="28"/>
+          <w:shd w:val="clear" w:color="auto" w:fill="FFFFFF"/>
+        </w:rPr>
+        <w:t xml:space="preserve">Quiero un reporte con los pedidos </w:t>
+      </w:r>
+      <w:r>
+        <w:rPr>
+          <w:rFonts w:asciiTheme="majorHAnsi" w:hAnsiTheme="majorHAnsi" w:cs="Tahoma"/>
+          <w:sz w:val="28"/>
+          <w:szCs w:val="28"/>
+          <w:shd w:val="clear" w:color="auto" w:fill="FFFFFF"/>
+        </w:rPr>
+        <w:t>concentrados por artículo.</w:t>
+      </w:r>
+    </w:p>
+    <w:p>
+      <w:pPr>
+        <w:pStyle w:val="Prrafodelista"/>
+        <w:numPr>
+          <w:ilvl w:val="1"/>
+          <w:numId w:val="11"/>
+        </w:numPr>
+        <w:rPr>
+          <w:rFonts w:asciiTheme="majorHAnsi" w:hAnsiTheme="majorHAnsi" w:cs="Tahoma"/>
+          <w:sz w:val="28"/>
+          <w:szCs w:val="28"/>
+          <w:shd w:val="clear" w:color="auto" w:fill="FFFFFF"/>
+        </w:rPr>
+      </w:pPr>
+      <w:r>
+        <w:rPr>
+          <w:rFonts w:asciiTheme="majorHAnsi" w:hAnsiTheme="majorHAnsi" w:cs="Tahoma"/>
+          <w:sz w:val="28"/>
+          <w:szCs w:val="28"/>
+          <w:shd w:val="clear" w:color="auto" w:fill="FFFFFF"/>
+        </w:rPr>
+        <w:t>Quiero un reporte con los pedidos concentrados pero separados por el proveedor de los artículos.</w:t>
+      </w:r>
+    </w:p>
+    <w:p>
+      <w:pPr>
+        <w:pStyle w:val="Prrafodelista"/>
+        <w:numPr>
+          <w:ilvl w:val="1"/>
+          <w:numId w:val="11"/>
+        </w:numPr>
+        <w:rPr>
+          <w:rFonts w:asciiTheme="majorHAnsi" w:hAnsiTheme="majorHAnsi" w:cs="Tahoma"/>
+          <w:sz w:val="28"/>
+          <w:szCs w:val="28"/>
+          <w:shd w:val="clear" w:color="auto" w:fill="FFFFFF"/>
+        </w:rPr>
+      </w:pPr>
+      <w:r>
+        <w:rPr>
+          <w:rFonts w:asciiTheme="majorHAnsi" w:hAnsiTheme="majorHAnsi" w:cs="Tahoma"/>
+          <w:sz w:val="28"/>
+          <w:szCs w:val="28"/>
+          <w:shd w:val="clear" w:color="auto" w:fill="FFFFFF"/>
+        </w:rPr>
+        <w:t>q</w:t>
+      </w:r>
+      <w:r>
+        <w:rPr>
+          <w:rFonts w:asciiTheme="majorHAnsi" w:hAnsiTheme="majorHAnsi" w:cs="Tahoma"/>
+          <w:sz w:val="28"/>
+          <w:szCs w:val="28"/>
+          <w:shd w:val="clear" w:color="auto" w:fill="FFFFFF"/>
+        </w:rPr>
+        <w:t>uiero hacer listas de compras</w:t>
+      </w:r>
+      <w:r>
+        <w:rPr>
+          <w:rFonts w:asciiTheme="majorHAnsi" w:hAnsiTheme="majorHAnsi" w:cs="Tahoma"/>
+          <w:sz w:val="28"/>
+          <w:szCs w:val="28"/>
+          <w:shd w:val="clear" w:color="auto" w:fill="FFFFFF"/>
+        </w:rPr>
+        <w:t xml:space="preserve"> (orden de compra)</w:t>
+      </w:r>
+      <w:r>
+        <w:rPr>
+          <w:rFonts w:asciiTheme="majorHAnsi" w:hAnsiTheme="majorHAnsi" w:cs="Tahoma"/>
+          <w:sz w:val="28"/>
+          <w:szCs w:val="28"/>
+          <w:shd w:val="clear" w:color="auto" w:fill="FFFFFF"/>
+        </w:rPr>
+        <w:t>.</w:t>
+      </w:r>
+    </w:p>
+    <w:p>
+      <w:pPr>
+        <w:pStyle w:val="Prrafodelista"/>
+        <w:numPr>
+          <w:ilvl w:val="1"/>
+          <w:numId w:val="11"/>
+        </w:numPr>
+        <w:rPr>
+          <w:rFonts w:asciiTheme="majorHAnsi" w:hAnsiTheme="majorHAnsi" w:cs="Tahoma"/>
+          <w:sz w:val="28"/>
+          <w:szCs w:val="28"/>
+          <w:shd w:val="clear" w:color="auto" w:fill="FFFFFF"/>
+        </w:rPr>
+      </w:pPr>
+      <w:r>
+        <w:rPr>
+          <w:rFonts w:asciiTheme="majorHAnsi" w:hAnsiTheme="majorHAnsi" w:cs="Tahoma"/>
+          <w:sz w:val="28"/>
+          <w:szCs w:val="28"/>
+          <w:shd w:val="clear" w:color="auto" w:fill="FFFFFF"/>
+        </w:rPr>
+        <w:t>Quiero que el sistema genere listas de compras basándose en los pedidos de los almacenes y en los proveedores de los artículos</w:t>
+      </w:r>
+      <w:r>
+        <w:rPr>
+          <w:rFonts w:asciiTheme="majorHAnsi" w:hAnsiTheme="majorHAnsi" w:cs="Tahoma"/>
+          <w:sz w:val="28"/>
+          <w:szCs w:val="28"/>
+          <w:shd w:val="clear" w:color="auto" w:fill="FFFFFF"/>
+        </w:rPr>
+        <w:t xml:space="preserve"> (orden de compra automática)</w:t>
+      </w:r>
+      <w:r>
+        <w:rPr>
+          <w:rFonts w:asciiTheme="majorHAnsi" w:hAnsiTheme="majorHAnsi" w:cs="Tahoma"/>
+          <w:sz w:val="28"/>
+          <w:szCs w:val="28"/>
+          <w:shd w:val="clear" w:color="auto" w:fill="FFFFFF"/>
+        </w:rPr>
+        <w:t>.</w:t>
+      </w:r>
+    </w:p>
+    <w:p>
+      <w:pPr>
+        <w:pStyle w:val="Prrafodelista"/>
+        <w:numPr>
+          <w:ilvl w:val="1"/>
+          <w:numId w:val="11"/>
+        </w:numPr>
+        <w:rPr>
+          <w:rFonts w:asciiTheme="majorHAnsi" w:hAnsiTheme="majorHAnsi" w:cs="Tahoma"/>
+          <w:sz w:val="28"/>
+          <w:szCs w:val="28"/>
+          <w:shd w:val="clear" w:color="auto" w:fill="FFFFFF"/>
+        </w:rPr>
+      </w:pPr>
+      <w:r>
+        <w:rPr>
+          <w:rFonts w:asciiTheme="majorHAnsi" w:hAnsiTheme="majorHAnsi" w:cs="Tahoma"/>
+          <w:sz w:val="28"/>
+          <w:szCs w:val="28"/>
+          <w:shd w:val="clear" w:color="auto" w:fill="FFFFFF"/>
+        </w:rPr>
+        <w:t>Quiero que el sistema mantenga una relación con los artículos de los pedidos internos que ya fueron agregados a listas de compras y los que no.</w:t>
+      </w:r>
+    </w:p>
+    <w:p>
+      <w:pPr>
+        <w:pStyle w:val="Prrafodelista"/>
+        <w:numPr>
+          <w:ilvl w:val="1"/>
+          <w:numId w:val="11"/>
+        </w:numPr>
+        <w:rPr>
+          <w:rFonts w:asciiTheme="majorHAnsi" w:hAnsiTheme="majorHAnsi" w:cs="Tahoma"/>
+          <w:sz w:val="28"/>
+          <w:szCs w:val="28"/>
+          <w:shd w:val="clear" w:color="auto" w:fill="FFFFFF"/>
+        </w:rPr>
+      </w:pPr>
+      <w:r>
+        <w:rPr>
+          <w:rFonts w:asciiTheme="majorHAnsi" w:hAnsiTheme="majorHAnsi" w:cs="Tahoma"/>
+          <w:sz w:val="28"/>
+          <w:szCs w:val="28"/>
+          <w:shd w:val="clear" w:color="auto" w:fill="FFFFFF"/>
+        </w:rPr>
+        <w:t>quiero registrar las compras.</w:t>
+      </w:r>
+    </w:p>
+    <w:p>
+      <w:pPr>
+        <w:pStyle w:val="Prrafodelista"/>
+        <w:numPr>
+          <w:ilvl w:val="1"/>
+          <w:numId w:val="11"/>
+        </w:numPr>
+        <w:rPr>
+          <w:rFonts w:asciiTheme="majorHAnsi" w:hAnsiTheme="majorHAnsi" w:cs="Tahoma"/>
+          <w:sz w:val="28"/>
+          <w:szCs w:val="28"/>
+          <w:shd w:val="clear" w:color="auto" w:fill="FFFFFF"/>
+        </w:rPr>
+      </w:pPr>
+      <w:r>
+        <w:rPr>
+          <w:rFonts w:asciiTheme="majorHAnsi" w:hAnsiTheme="majorHAnsi" w:cs="Tahoma"/>
+          <w:sz w:val="28"/>
+          <w:szCs w:val="28"/>
+          <w:shd w:val="clear" w:color="auto" w:fill="FFFFFF"/>
+        </w:rPr>
+        <w:t>quiero que el sistema mantenga una relación entre lo que pedí y lo que estoy comprando.</w:t>
+      </w:r>
+    </w:p>
+    <w:p>
+      <w:pPr>
+        <w:pStyle w:val="Prrafodelista"/>
+        <w:numPr>
+          <w:ilvl w:val="1"/>
+          <w:numId w:val="11"/>
+        </w:numPr>
+        <w:rPr>
+          <w:rFonts w:asciiTheme="majorHAnsi" w:hAnsiTheme="majorHAnsi" w:cs="Tahoma"/>
+          <w:sz w:val="28"/>
+          <w:szCs w:val="28"/>
+          <w:shd w:val="clear" w:color="auto" w:fill="FFFFFF"/>
+        </w:rPr>
+      </w:pPr>
+      <w:r>
+        <w:rPr>
+          <w:rFonts w:asciiTheme="majorHAnsi" w:hAnsiTheme="majorHAnsi" w:cs="Tahoma"/>
+          <w:sz w:val="28"/>
+          <w:szCs w:val="28"/>
+          <w:shd w:val="clear" w:color="auto" w:fill="FFFFFF"/>
+        </w:rPr>
+        <w:lastRenderedPageBreak/>
+        <w:t>quiero saber hacia dónde enviar lo que compré</w:t>
+      </w:r>
+      <w:r>
+        <w:rPr>
+          <w:rFonts w:asciiTheme="majorHAnsi" w:hAnsiTheme="majorHAnsi" w:cs="Tahoma"/>
+          <w:sz w:val="28"/>
+          <w:szCs w:val="28"/>
+          <w:shd w:val="clear" w:color="auto" w:fill="FFFFFF"/>
+        </w:rPr>
+        <w:t>, (</w:t>
+      </w:r>
+      <w:r>
+        <w:rPr>
+          <w:rFonts w:asciiTheme="majorHAnsi" w:hAnsiTheme="majorHAnsi" w:cs="Tahoma"/>
+          <w:sz w:val="28"/>
+          <w:szCs w:val="28"/>
+          <w:shd w:val="clear" w:color="auto" w:fill="FFFFFF"/>
+        </w:rPr>
+        <w:t xml:space="preserve">usando los pedidos internos como base, </w:t>
+      </w:r>
+      <w:r>
+        <w:rPr>
+          <w:rFonts w:asciiTheme="majorHAnsi" w:hAnsiTheme="majorHAnsi" w:cs="Tahoma"/>
+          <w:sz w:val="28"/>
+          <w:szCs w:val="28"/>
+          <w:shd w:val="clear" w:color="auto" w:fill="FFFFFF"/>
+        </w:rPr>
+        <w:t>o la existencia de cada producto en cada almacén)</w:t>
+      </w:r>
+      <w:r>
+        <w:rPr>
+          <w:rFonts w:asciiTheme="majorHAnsi" w:hAnsiTheme="majorHAnsi" w:cs="Tahoma"/>
+          <w:sz w:val="28"/>
+          <w:szCs w:val="28"/>
+          <w:shd w:val="clear" w:color="auto" w:fill="FFFFFF"/>
+        </w:rPr>
+        <w:t>.</w:t>
+      </w:r>
+    </w:p>
+    <w:p>
+      <w:pPr>
+        <w:pStyle w:val="Prrafodelista"/>
+        <w:ind w:left="1440"/>
         <w:rPr>
           <w:rFonts w:asciiTheme="majorHAnsi" w:hAnsiTheme="majorHAnsi" w:cs="Tahoma"/>
           <w:sz w:val="28"/>
@@ -393,7 +1061,106 @@
           <w:szCs w:val="28"/>
           <w:shd w:val="clear" w:color="auto" w:fill="FFFFFF"/>
         </w:rPr>
-        <w:t>Como encargado de compras, quiero que el sistema me separe la lista de compras en compras por proveedor.</w:t>
+        <w:t>Como usuario:</w:t>
+      </w:r>
+    </w:p>
+    <w:p>
+      <w:pPr>
+        <w:pStyle w:val="Prrafodelista"/>
+        <w:numPr>
+          <w:ilvl w:val="1"/>
+          <w:numId w:val="11"/>
+        </w:numPr>
+        <w:rPr>
+          <w:rFonts w:asciiTheme="majorHAnsi" w:hAnsiTheme="majorHAnsi" w:cs="Tahoma"/>
+          <w:sz w:val="28"/>
+          <w:szCs w:val="28"/>
+          <w:shd w:val="clear" w:color="auto" w:fill="FFFFFF"/>
+        </w:rPr>
+      </w:pPr>
+      <w:r>
+        <w:rPr>
+          <w:rFonts w:asciiTheme="majorHAnsi" w:hAnsiTheme="majorHAnsi" w:cs="Tahoma"/>
+          <w:sz w:val="28"/>
+          <w:szCs w:val="28"/>
+          <w:shd w:val="clear" w:color="auto" w:fill="FFFFFF"/>
+        </w:rPr>
+        <w:t>quiero una interfaz que me sea familiar y amigable para que me sea fácil usar el sistema</w:t>
+      </w:r>
+    </w:p>
+    <w:p>
+      <w:pPr>
+        <w:pStyle w:val="Prrafodelista"/>
+        <w:numPr>
+          <w:ilvl w:val="1"/>
+          <w:numId w:val="11"/>
+        </w:numPr>
+        <w:rPr>
+          <w:rFonts w:asciiTheme="majorHAnsi" w:hAnsiTheme="majorHAnsi" w:cs="Tahoma"/>
+          <w:sz w:val="28"/>
+          <w:szCs w:val="28"/>
+          <w:shd w:val="clear" w:color="auto" w:fill="FFFFFF"/>
+        </w:rPr>
+      </w:pPr>
+      <w:r>
+        <w:rPr>
+          <w:rFonts w:asciiTheme="majorHAnsi" w:hAnsiTheme="majorHAnsi" w:cs="Tahoma"/>
+          <w:sz w:val="28"/>
+          <w:szCs w:val="28"/>
+          <w:shd w:val="clear" w:color="auto" w:fill="FFFFFF"/>
+        </w:rPr>
+        <w:t xml:space="preserve">quiero que el sistema </w:t>
+      </w:r>
+      <w:r>
+        <w:rPr>
+          <w:rFonts w:asciiTheme="majorHAnsi" w:hAnsiTheme="majorHAnsi" w:cs="Tahoma"/>
+          <w:sz w:val="28"/>
+          <w:szCs w:val="28"/>
+          <w:shd w:val="clear" w:color="auto" w:fill="FFFFFF"/>
+        </w:rPr>
+        <w:t xml:space="preserve">me permita usar teclas rápidas para acceder a las pantallas y </w:t>
+      </w:r>
+      <w:r>
+        <w:rPr>
+          <w:rFonts w:asciiTheme="majorHAnsi" w:hAnsiTheme="majorHAnsi" w:cs="Tahoma"/>
+          <w:sz w:val="28"/>
+          <w:szCs w:val="28"/>
+          <w:shd w:val="clear" w:color="auto" w:fill="FFFFFF"/>
+        </w:rPr>
+        <w:t>funciones</w:t>
+      </w:r>
+      <w:r>
+        <w:rPr>
+          <w:rFonts w:asciiTheme="majorHAnsi" w:hAnsiTheme="majorHAnsi" w:cs="Tahoma"/>
+          <w:sz w:val="28"/>
+          <w:szCs w:val="28"/>
+          <w:shd w:val="clear" w:color="auto" w:fill="FFFFFF"/>
+        </w:rPr>
+        <w:t xml:space="preserve"> más usadas.</w:t>
+      </w:r>
+    </w:p>
+    <w:p>
+      <w:pPr>
+        <w:pStyle w:val="Prrafodelista"/>
+        <w:numPr>
+          <w:ilvl w:val="1"/>
+          <w:numId w:val="11"/>
+        </w:numPr>
+        <w:rPr>
+          <w:rFonts w:asciiTheme="majorHAnsi" w:hAnsiTheme="majorHAnsi" w:cs="Tahoma"/>
+          <w:sz w:val="28"/>
+          <w:szCs w:val="28"/>
+          <w:shd w:val="clear" w:color="auto" w:fill="FFFFFF"/>
+        </w:rPr>
+      </w:pPr>
+      <w:r>
+        <w:rPr>
+          <w:rFonts w:asciiTheme="majorHAnsi" w:hAnsiTheme="majorHAnsi" w:cs="Tahoma"/>
+          <w:sz w:val="28"/>
+          <w:szCs w:val="28"/>
+          <w:shd w:val="clear" w:color="auto" w:fill="FFFFFF"/>
+        </w:rPr>
+        <w:t>quiero que las tablas estén optimizadas para edición.</w:t>
       </w:r>
     </w:p>
     <w:p>
@@ -428,21 +1195,101 @@
           <w:szCs w:val="28"/>
           <w:shd w:val="clear" w:color="auto" w:fill="FFFFFF"/>
         </w:rPr>
-        <w:t>Como encargado del almacén principal, quiero saber que necesitan los demás almacenes para surtirles</w:t>
-      </w:r>
-      <w:r>
-        <w:rPr>
-          <w:rFonts w:asciiTheme="majorHAnsi" w:hAnsiTheme="majorHAnsi" w:cs="Tahoma"/>
-          <w:sz w:val="28"/>
-          <w:szCs w:val="28"/>
-          <w:shd w:val="clear" w:color="auto" w:fill="FFFFFF"/>
-        </w:rPr>
-        <w:t>.</w:t>
+        <w:t xml:space="preserve">Como </w:t>
+      </w:r>
+      <w:r>
+        <w:rPr>
+          <w:rFonts w:asciiTheme="majorHAnsi" w:hAnsiTheme="majorHAnsi" w:cs="Tahoma"/>
+          <w:sz w:val="28"/>
+          <w:szCs w:val="28"/>
+          <w:shd w:val="clear" w:color="auto" w:fill="FFFFFF"/>
+        </w:rPr>
+        <w:t>administrador del sistema:</w:t>
       </w:r>
     </w:p>
     <w:p>
       <w:pPr>
         <w:pStyle w:val="Prrafodelista"/>
+        <w:numPr>
+          <w:ilvl w:val="1"/>
+          <w:numId w:val="11"/>
+        </w:numPr>
+        <w:rPr>
+          <w:rFonts w:asciiTheme="majorHAnsi" w:hAnsiTheme="majorHAnsi" w:cs="Tahoma"/>
+          <w:sz w:val="28"/>
+          <w:szCs w:val="28"/>
+          <w:shd w:val="clear" w:color="auto" w:fill="FFFFFF"/>
+        </w:rPr>
+      </w:pPr>
+      <w:r>
+        <w:rPr>
+          <w:rFonts w:asciiTheme="majorHAnsi" w:hAnsiTheme="majorHAnsi" w:cs="Tahoma"/>
+          <w:sz w:val="28"/>
+          <w:szCs w:val="28"/>
+          <w:shd w:val="clear" w:color="auto" w:fill="FFFFFF"/>
+        </w:rPr>
+        <w:t xml:space="preserve"> quiero que solo el personal autorizado puede ejecutar  las funciones del sistema</w:t>
+      </w:r>
+      <w:r>
+        <w:rPr>
+          <w:rFonts w:asciiTheme="majorHAnsi" w:hAnsiTheme="majorHAnsi" w:cs="Tahoma"/>
+          <w:sz w:val="28"/>
+          <w:szCs w:val="28"/>
+          <w:shd w:val="clear" w:color="auto" w:fill="FFFFFF"/>
+        </w:rPr>
+        <w:t>.</w:t>
+      </w:r>
+    </w:p>
+    <w:p>
+      <w:pPr>
+        <w:pStyle w:val="Prrafodelista"/>
+        <w:numPr>
+          <w:ilvl w:val="1"/>
+          <w:numId w:val="11"/>
+        </w:numPr>
+        <w:rPr>
+          <w:rFonts w:asciiTheme="majorHAnsi" w:hAnsiTheme="majorHAnsi" w:cs="Tahoma"/>
+          <w:sz w:val="28"/>
+          <w:szCs w:val="28"/>
+          <w:shd w:val="clear" w:color="auto" w:fill="FFFFFF"/>
+        </w:rPr>
+      </w:pPr>
+      <w:r>
+        <w:rPr>
+          <w:rFonts w:asciiTheme="majorHAnsi" w:hAnsiTheme="majorHAnsi" w:cs="Tahoma"/>
+          <w:sz w:val="28"/>
+          <w:szCs w:val="28"/>
+          <w:shd w:val="clear" w:color="auto" w:fill="FFFFFF"/>
+        </w:rPr>
+        <w:t>quiero administrar el menú (orden, iconos,  títulos,  agrupamiento).</w:t>
+      </w:r>
+    </w:p>
+    <w:p>
+      <w:pPr>
+        <w:pStyle w:val="Prrafodelista"/>
+        <w:numPr>
+          <w:ilvl w:val="1"/>
+          <w:numId w:val="11"/>
+        </w:numPr>
+        <w:rPr>
+          <w:rFonts w:asciiTheme="majorHAnsi" w:hAnsiTheme="majorHAnsi" w:cs="Tahoma"/>
+          <w:sz w:val="28"/>
+          <w:szCs w:val="28"/>
+          <w:shd w:val="clear" w:color="auto" w:fill="FFFFFF"/>
+        </w:rPr>
+      </w:pPr>
+      <w:r>
+        <w:rPr>
+          <w:rFonts w:asciiTheme="majorHAnsi" w:hAnsiTheme="majorHAnsi" w:cs="Tahoma"/>
+          <w:sz w:val="28"/>
+          <w:szCs w:val="28"/>
+          <w:shd w:val="clear" w:color="auto" w:fill="FFFFFF"/>
+        </w:rPr>
+        <w:t>quiero administrar el permiso a las opciones del menú.</w:t>
+      </w:r>
+    </w:p>
+    <w:p>
+      <w:pPr>
         <w:rPr>
           <w:rFonts w:asciiTheme="majorHAnsi" w:hAnsiTheme="majorHAnsi" w:cs="Tahoma"/>
           <w:sz w:val="28"/>
@@ -456,7 +1303,7 @@
         <w:pStyle w:val="Prrafodelista"/>
         <w:numPr>
           <w:ilvl w:val="0"/>
-          <w:numId w:val="11"/>
+          <w:numId w:val="13"/>
         </w:numPr>
         <w:rPr>
           <w:rFonts w:asciiTheme="majorHAnsi" w:hAnsiTheme="majorHAnsi" w:cs="Tahoma"/>
@@ -472,26 +1319,77 @@
           <w:szCs w:val="28"/>
           <w:shd w:val="clear" w:color="auto" w:fill="FFFFFF"/>
         </w:rPr>
-        <w:t>Como usuario, quiero una interfaz que me sea familiar y amigable para que me ayude en el trabajo diario.</w:t>
+        <w:t>Como programador:</w:t>
       </w:r>
     </w:p>
     <w:p>
       <w:pPr>
         <w:pStyle w:val="Prrafodelista"/>
-        <w:rPr>
-          <w:rFonts w:asciiTheme="majorHAnsi" w:hAnsiTheme="majorHAnsi" w:cs="Tahoma"/>
-          <w:sz w:val="28"/>
-          <w:szCs w:val="28"/>
-          <w:shd w:val="clear" w:color="auto" w:fill="FFFFFF"/>
-        </w:rPr>
-      </w:pPr>
+        <w:numPr>
+          <w:ilvl w:val="1"/>
+          <w:numId w:val="13"/>
+        </w:numPr>
+        <w:rPr>
+          <w:rFonts w:asciiTheme="majorHAnsi" w:hAnsiTheme="majorHAnsi" w:cs="Tahoma"/>
+          <w:sz w:val="28"/>
+          <w:szCs w:val="28"/>
+          <w:shd w:val="clear" w:color="auto" w:fill="FFFFFF"/>
+        </w:rPr>
+      </w:pPr>
+      <w:r>
+        <w:rPr>
+          <w:rFonts w:asciiTheme="majorHAnsi" w:hAnsiTheme="majorHAnsi" w:cs="Tahoma"/>
+          <w:sz w:val="28"/>
+          <w:szCs w:val="28"/>
+          <w:shd w:val="clear" w:color="auto" w:fill="FFFFFF"/>
+        </w:rPr>
+        <w:t>Quiero documentación de desarrollo y ejemplos (</w:t>
+      </w:r>
+      <w:r>
+        <w:rPr>
+          <w:rFonts w:asciiTheme="majorHAnsi" w:hAnsiTheme="majorHAnsi" w:cs="Tahoma"/>
+          <w:sz w:val="28"/>
+          <w:szCs w:val="28"/>
+          <w:shd w:val="clear" w:color="auto" w:fill="FFFFFF"/>
+        </w:rPr>
+        <w:t xml:space="preserve">API y </w:t>
+      </w:r>
+      <w:proofErr w:type="spellStart"/>
+      <w:r>
+        <w:rPr>
+          <w:rFonts w:asciiTheme="majorHAnsi" w:hAnsiTheme="majorHAnsi" w:cs="Tahoma"/>
+          <w:sz w:val="28"/>
+          <w:szCs w:val="28"/>
+          <w:shd w:val="clear" w:color="auto" w:fill="FFFFFF"/>
+        </w:rPr>
+        <w:t>coo</w:t>
+      </w:r>
+      <w:r>
+        <w:rPr>
+          <w:rFonts w:asciiTheme="majorHAnsi" w:hAnsiTheme="majorHAnsi" w:cs="Tahoma"/>
+          <w:sz w:val="28"/>
+          <w:szCs w:val="28"/>
+          <w:shd w:val="clear" w:color="auto" w:fill="FFFFFF"/>
+        </w:rPr>
+        <w:t>kbook</w:t>
+      </w:r>
+      <w:proofErr w:type="spellEnd"/>
+      <w:r>
+        <w:rPr>
+          <w:rFonts w:asciiTheme="majorHAnsi" w:hAnsiTheme="majorHAnsi" w:cs="Tahoma"/>
+          <w:sz w:val="28"/>
+          <w:szCs w:val="28"/>
+          <w:shd w:val="clear" w:color="auto" w:fill="FFFFFF"/>
+        </w:rPr>
+        <w:t>).</w:t>
+      </w:r>
     </w:p>
     <w:p>
       <w:pPr>
         <w:pStyle w:val="Prrafodelista"/>
         <w:numPr>
-          <w:ilvl w:val="0"/>
-          <w:numId w:val="11"/>
+          <w:ilvl w:val="1"/>
+          <w:numId w:val="13"/>
         </w:numPr>
         <w:rPr>
           <w:rFonts w:asciiTheme="majorHAnsi" w:hAnsiTheme="majorHAnsi" w:cs="Tahoma"/>
@@ -507,49 +1405,35 @@
           <w:szCs w:val="28"/>
           <w:shd w:val="clear" w:color="auto" w:fill="FFFFFF"/>
         </w:rPr>
-        <w:t>Como usuario, quiero que el sistema use teclas rápidas</w:t>
-      </w:r>
-      <w:r>
-        <w:rPr>
-          <w:rFonts w:asciiTheme="majorHAnsi" w:hAnsiTheme="majorHAnsi" w:cs="Tahoma"/>
-          <w:sz w:val="28"/>
-          <w:szCs w:val="28"/>
-          <w:shd w:val="clear" w:color="auto" w:fill="FFFFFF"/>
-        </w:rPr>
-        <w:t>.</w:t>
-      </w:r>
-      <w:bookmarkStart w:id="0" w:name="_GoBack"/>
-      <w:bookmarkEnd w:id="0"/>
+        <w:t>Quiero un comportamiento genérico para la serie y el folio de los documentos.</w:t>
+      </w:r>
     </w:p>
     <w:p>
       <w:pPr>
-        <w:pStyle w:val="Prrafodelista"/>
-        <w:rPr>
-          <w:rFonts w:asciiTheme="majorHAnsi" w:hAnsiTheme="majorHAnsi" w:cs="Tahoma"/>
-          <w:sz w:val="28"/>
-          <w:szCs w:val="28"/>
-          <w:shd w:val="clear" w:color="auto" w:fill="FFFFFF"/>
+        <w:rPr>
+          <w:rFonts w:asciiTheme="majorHAnsi" w:hAnsiTheme="majorHAnsi" w:cs="Arial"/>
+          <w:sz w:val="28"/>
+          <w:szCs w:val="28"/>
+          <w:lang w:val="es-MX"/>
         </w:rPr>
       </w:pPr>
     </w:p>
     <w:p>
       <w:pPr>
         <w:rPr>
-          <w:rFonts w:asciiTheme="majorHAnsi" w:hAnsiTheme="majorHAnsi" w:cs="Tahoma"/>
-          <w:sz w:val="28"/>
-          <w:szCs w:val="28"/>
-          <w:shd w:val="clear" w:color="auto" w:fill="FFFFFF"/>
+          <w:rFonts w:asciiTheme="majorHAnsi" w:hAnsiTheme="majorHAnsi" w:cs="Arial"/>
+          <w:sz w:val="28"/>
+          <w:szCs w:val="28"/>
+          <w:lang w:val="es-MX"/>
         </w:rPr>
       </w:pPr>
     </w:p>
     <w:p>
       <w:pPr>
         <w:rPr>
-          <w:rFonts w:asciiTheme="majorHAnsi" w:hAnsiTheme="majorHAnsi" w:cs="Tahoma"/>
-          <w:color w:val="333333"/>
-          <w:sz w:val="28"/>
-          <w:szCs w:val="28"/>
-          <w:shd w:val="clear" w:color="auto" w:fill="FFFFFF"/>
+          <w:rFonts w:asciiTheme="majorHAnsi" w:hAnsiTheme="majorHAnsi" w:cs="Arial"/>
+          <w:sz w:val="28"/>
+          <w:szCs w:val="28"/>
           <w:lang w:val="es-MX"/>
         </w:rPr>
       </w:pPr>
@@ -557,11 +1441,9 @@
     <w:p>
       <w:pPr>
         <w:rPr>
-          <w:rFonts w:asciiTheme="majorHAnsi" w:hAnsiTheme="majorHAnsi" w:cs="Tahoma"/>
-          <w:color w:val="333333"/>
-          <w:sz w:val="28"/>
-          <w:szCs w:val="28"/>
-          <w:shd w:val="clear" w:color="auto" w:fill="FFFFFF"/>
+          <w:rFonts w:asciiTheme="majorHAnsi" w:hAnsiTheme="majorHAnsi" w:cs="Arial"/>
+          <w:sz w:val="28"/>
+          <w:szCs w:val="28"/>
           <w:lang w:val="es-MX"/>
         </w:rPr>
       </w:pPr>
@@ -569,23 +1451,9 @@
     <w:p>
       <w:pPr>
         <w:rPr>
-          <w:rFonts w:asciiTheme="majorHAnsi" w:hAnsiTheme="majorHAnsi" w:cs="Tahoma"/>
-          <w:color w:val="333333"/>
-          <w:sz w:val="28"/>
-          <w:szCs w:val="28"/>
-          <w:shd w:val="clear" w:color="auto" w:fill="FFFFFF"/>
-          <w:lang w:val="es-MX"/>
-        </w:rPr>
-      </w:pPr>
-    </w:p>
-    <w:p>
-      <w:pPr>
-        <w:rPr>
-          <w:rFonts w:asciiTheme="majorHAnsi" w:hAnsiTheme="majorHAnsi" w:cs="Tahoma"/>
-          <w:color w:val="333333"/>
-          <w:sz w:val="28"/>
-          <w:szCs w:val="28"/>
-          <w:shd w:val="clear" w:color="auto" w:fill="FFFFFF"/>
+          <w:rFonts w:asciiTheme="majorHAnsi" w:hAnsiTheme="majorHAnsi" w:cs="Arial"/>
+          <w:sz w:val="28"/>
+          <w:szCs w:val="28"/>
           <w:lang w:val="es-MX"/>
         </w:rPr>
       </w:pPr>
@@ -899,18 +1767,8 @@
                 <w:sz w:val="28"/>
                 <w:szCs w:val="28"/>
               </w:rPr>
-              <w:t xml:space="preserve">César </w:t>
+              <w:t>Cesar Octavio Bibriesca</w:t>
             </w:r>
-            <w:proofErr w:type="spellStart"/>
-            <w:r>
-              <w:rPr>
-                <w:rFonts w:asciiTheme="majorHAnsi" w:hAnsiTheme="majorHAnsi" w:cs="Arial"/>
-                <w:sz w:val="28"/>
-                <w:szCs w:val="28"/>
-              </w:rPr>
-              <w:t>Bibriesca</w:t>
-            </w:r>
-            <w:proofErr w:type="spellEnd"/>
           </w:p>
           <w:p>
             <w:pPr>
@@ -950,18 +1808,24 @@
                 <w:sz w:val="28"/>
                 <w:szCs w:val="28"/>
               </w:rPr>
-              <w:t xml:space="preserve">Luis G. </w:t>
+              <w:t>Luis Guillermo</w:t>
             </w:r>
-            <w:proofErr w:type="spellStart"/>
             <w:r>
               <w:rPr>
                 <w:rFonts w:asciiTheme="majorHAnsi" w:hAnsiTheme="majorHAnsi" w:cs="Arial"/>
                 <w:sz w:val="28"/>
                 <w:szCs w:val="28"/>
               </w:rPr>
-              <w:t>Lopez</w:t>
+              <w:t xml:space="preserve"> Ló</w:t>
             </w:r>
-            <w:proofErr w:type="spellEnd"/>
+            <w:r>
+              <w:rPr>
+                <w:rFonts w:asciiTheme="majorHAnsi" w:hAnsiTheme="majorHAnsi" w:cs="Arial"/>
+                <w:sz w:val="28"/>
+                <w:szCs w:val="28"/>
+              </w:rPr>
+              <w:t>pez</w:t>
+            </w:r>
           </w:p>
           <w:p>
             <w:pPr>
@@ -978,7 +1842,7 @@
                 <w:sz w:val="28"/>
                 <w:szCs w:val="28"/>
               </w:rPr>
-              <w:t>Gerente de proyecto</w:t>
+              <w:t xml:space="preserve">Gerente </w:t>
             </w:r>
           </w:p>
         </w:tc>
@@ -1027,6 +1891,9 @@
     </w:tbl>
     <w:p>
       <w:pPr>
+        <w:tabs>
+          <w:tab w:val="left" w:pos="7401"/>
+        </w:tabs>
         <w:rPr>
           <w:rFonts w:asciiTheme="majorHAnsi" w:hAnsiTheme="majorHAnsi" w:cs="Arial"/>
           <w:sz w:val="28"/>
@@ -1971,6 +2838,119 @@
     </w:lvl>
   </w:abstractNum>
   <w:abstractNum w:abstractNumId="8">
+    <w:nsid w:val="389C00C1"/>
+    <w:multiLevelType w:val="hybridMultilevel"/>
+    <w:tmpl w:val="268E58A4"/>
+    <w:lvl w:ilvl="0" w:tplc="080A0001">
+      <w:start w:val="1"/>
+      <w:numFmt w:val="bullet"/>
+      <w:lvlText w:val=""/>
+      <w:lvlJc w:val="left"/>
+      <w:pPr>
+        <w:ind w:left="720" w:hanging="360"/>
+      </w:pPr>
+      <w:rPr>
+        <w:rFonts w:ascii="Symbol" w:hAnsi="Symbol" w:hint="default"/>
+      </w:rPr>
+    </w:lvl>
+    <w:lvl w:ilvl="1" w:tplc="080A0003">
+      <w:start w:val="1"/>
+      <w:numFmt w:val="bullet"/>
+      <w:lvlText w:val="o"/>
+      <w:lvlJc w:val="left"/>
+      <w:pPr>
+        <w:ind w:left="1440" w:hanging="360"/>
+      </w:pPr>
+      <w:rPr>
+        <w:rFonts w:ascii="Courier New" w:hAnsi="Courier New" w:cs="Courier New" w:hint="default"/>
+      </w:rPr>
+    </w:lvl>
+    <w:lvl w:ilvl="2" w:tplc="080A0005" w:tentative="1">
+      <w:start w:val="1"/>
+      <w:numFmt w:val="bullet"/>
+      <w:lvlText w:val=""/>
+      <w:lvlJc w:val="left"/>
+      <w:pPr>
+        <w:ind w:left="2160" w:hanging="360"/>
+      </w:pPr>
+      <w:rPr>
+        <w:rFonts w:ascii="Wingdings" w:hAnsi="Wingdings" w:hint="default"/>
+      </w:rPr>
+    </w:lvl>
+    <w:lvl w:ilvl="3" w:tplc="080A0001" w:tentative="1">
+      <w:start w:val="1"/>
+      <w:numFmt w:val="bullet"/>
+      <w:lvlText w:val=""/>
+      <w:lvlJc w:val="left"/>
+      <w:pPr>
+        <w:ind w:left="2880" w:hanging="360"/>
+      </w:pPr>
+      <w:rPr>
+        <w:rFonts w:ascii="Symbol" w:hAnsi="Symbol" w:hint="default"/>
+      </w:rPr>
+    </w:lvl>
+    <w:lvl w:ilvl="4" w:tplc="080A0003" w:tentative="1">
+      <w:start w:val="1"/>
+      <w:numFmt w:val="bullet"/>
+      <w:lvlText w:val="o"/>
+      <w:lvlJc w:val="left"/>
+      <w:pPr>
+        <w:ind w:left="3600" w:hanging="360"/>
+      </w:pPr>
+      <w:rPr>
+        <w:rFonts w:ascii="Courier New" w:hAnsi="Courier New" w:cs="Courier New" w:hint="default"/>
+      </w:rPr>
+    </w:lvl>
+    <w:lvl w:ilvl="5" w:tplc="080A0005" w:tentative="1">
+      <w:start w:val="1"/>
+      <w:numFmt w:val="bullet"/>
+      <w:lvlText w:val=""/>
+      <w:lvlJc w:val="left"/>
+      <w:pPr>
+        <w:ind w:left="4320" w:hanging="360"/>
+      </w:pPr>
+      <w:rPr>
+        <w:rFonts w:ascii="Wingdings" w:hAnsi="Wingdings" w:hint="default"/>
+      </w:rPr>
+    </w:lvl>
+    <w:lvl w:ilvl="6" w:tplc="080A0001" w:tentative="1">
+      <w:start w:val="1"/>
+      <w:numFmt w:val="bullet"/>
+      <w:lvlText w:val=""/>
+      <w:lvlJc w:val="left"/>
+      <w:pPr>
+        <w:ind w:left="5040" w:hanging="360"/>
+      </w:pPr>
+      <w:rPr>
+        <w:rFonts w:ascii="Symbol" w:hAnsi="Symbol" w:hint="default"/>
+      </w:rPr>
+    </w:lvl>
+    <w:lvl w:ilvl="7" w:tplc="080A0003" w:tentative="1">
+      <w:start w:val="1"/>
+      <w:numFmt w:val="bullet"/>
+      <w:lvlText w:val="o"/>
+      <w:lvlJc w:val="left"/>
+      <w:pPr>
+        <w:ind w:left="5760" w:hanging="360"/>
+      </w:pPr>
+      <w:rPr>
+        <w:rFonts w:ascii="Courier New" w:hAnsi="Courier New" w:cs="Courier New" w:hint="default"/>
+      </w:rPr>
+    </w:lvl>
+    <w:lvl w:ilvl="8" w:tplc="080A0005" w:tentative="1">
+      <w:start w:val="1"/>
+      <w:numFmt w:val="bullet"/>
+      <w:lvlText w:val=""/>
+      <w:lvlJc w:val="left"/>
+      <w:pPr>
+        <w:ind w:left="6480" w:hanging="360"/>
+      </w:pPr>
+      <w:rPr>
+        <w:rFonts w:ascii="Wingdings" w:hAnsi="Wingdings" w:hint="default"/>
+      </w:rPr>
+    </w:lvl>
+  </w:abstractNum>
+  <w:abstractNum w:abstractNumId="9">
     <w:nsid w:val="395A6C82"/>
     <w:multiLevelType w:val="hybridMultilevel"/>
     <w:tmpl w:val="2CB0D3D2"/>
@@ -2083,7 +3063,7 @@
       </w:rPr>
     </w:lvl>
   </w:abstractNum>
-  <w:abstractNum w:abstractNumId="9">
+  <w:abstractNum w:abstractNumId="10">
     <w:nsid w:val="48250754"/>
     <w:multiLevelType w:val="hybridMultilevel"/>
     <w:tmpl w:val="8716CBC6"/>
@@ -2099,7 +3079,7 @@
         <w:rFonts w:ascii="Symbol" w:hAnsi="Symbol" w:hint="default"/>
       </w:rPr>
     </w:lvl>
-    <w:lvl w:ilvl="1" w:tplc="080A0003" w:tentative="1">
+    <w:lvl w:ilvl="1" w:tplc="080A0003">
       <w:start w:val="1"/>
       <w:numFmt w:val="bullet"/>
       <w:lvlText w:val="o"/>
@@ -2196,7 +3176,7 @@
       </w:rPr>
     </w:lvl>
   </w:abstractNum>
-  <w:abstractNum w:abstractNumId="10">
+  <w:abstractNum w:abstractNumId="11">
     <w:nsid w:val="633370A7"/>
     <w:multiLevelType w:val="hybridMultilevel"/>
     <w:tmpl w:val="7F487F40"/>
@@ -2309,7 +3289,7 @@
       </w:rPr>
     </w:lvl>
   </w:abstractNum>
-  <w:abstractNum w:abstractNumId="11">
+  <w:abstractNum w:abstractNumId="12">
     <w:nsid w:val="7BA820C5"/>
     <w:multiLevelType w:val="hybridMultilevel"/>
     <w:tmpl w:val="5BFAEB7A"/>
@@ -2399,7 +3379,7 @@
     </w:lvl>
   </w:abstractNum>
   <w:num w:numId="1">
-    <w:abstractNumId w:val="11"/>
+    <w:abstractNumId w:val="12"/>
   </w:num>
   <w:num w:numId="2">
     <w:abstractNumId w:val="5"/>
@@ -2408,7 +3388,7 @@
     <w:abstractNumId w:val="6"/>
   </w:num>
   <w:num w:numId="4">
-    <w:abstractNumId w:val="8"/>
+    <w:abstractNumId w:val="9"/>
   </w:num>
   <w:num w:numId="5">
     <w:abstractNumId w:val="3"/>
@@ -2420,7 +3400,7 @@
     <w:abstractNumId w:val="4"/>
   </w:num>
   <w:num w:numId="8">
-    <w:abstractNumId w:val="10"/>
+    <w:abstractNumId w:val="11"/>
   </w:num>
   <w:num w:numId="9">
     <w:abstractNumId w:val="0"/>
@@ -2429,10 +3409,13 @@
     <w:abstractNumId w:val="2"/>
   </w:num>
   <w:num w:numId="11">
-    <w:abstractNumId w:val="9"/>
+    <w:abstractNumId w:val="10"/>
   </w:num>
   <w:num w:numId="12">
     <w:abstractNumId w:val="1"/>
+  </w:num>
+  <w:num w:numId="13">
+    <w:abstractNumId w:val="8"/>
   </w:num>
 </w:numbering>
 </file>
@@ -4067,7 +5050,7 @@
 </file>
 
 <file path=customXml/itemProps1.xml><?xml version="1.0" encoding="utf-8"?>
-<ds:datastoreItem xmlns:ds="http://schemas.openxmlformats.org/officeDocument/2006/customXml" ds:itemID="{4D1FBE48-A7B0-4A4F-8611-60D8B1716DF3}">
+<ds:datastoreItem xmlns:ds="http://schemas.openxmlformats.org/officeDocument/2006/customXml" ds:itemID="{415307EA-8CCB-4D4C-B780-3F7C49E57A63}">
   <ds:schemaRefs>
     <ds:schemaRef ds:uri="http://schemas.openxmlformats.org/officeDocument/2006/bibliography"/>
   </ds:schemaRefs>

</xml_diff>

<commit_message>
filtros de busqueda para copras
</commit_message>
<xml_diff>
--- a/dev_docs/scrum/analisis funcional.docx
+++ b/dev_docs/scrum/analisis funcional.docx
@@ -332,14 +332,16 @@
         </w:numPr>
         <w:rPr>
           <w:rFonts w:asciiTheme="majorHAnsi" w:hAnsiTheme="majorHAnsi" w:cs="Tahoma"/>
-          <w:sz w:val="28"/>
-          <w:szCs w:val="28"/>
-          <w:shd w:val="clear" w:color="auto" w:fill="FFFFFF"/>
-        </w:rPr>
-      </w:pPr>
-      <w:r>
-        <w:rPr>
-          <w:rFonts w:asciiTheme="majorHAnsi" w:hAnsiTheme="majorHAnsi" w:cs="Tahoma"/>
+          <w:strike/>
+          <w:sz w:val="28"/>
+          <w:szCs w:val="28"/>
+          <w:shd w:val="clear" w:color="auto" w:fill="FFFFFF"/>
+        </w:rPr>
+      </w:pPr>
+      <w:r>
+        <w:rPr>
+          <w:rFonts w:asciiTheme="majorHAnsi" w:hAnsiTheme="majorHAnsi" w:cs="Tahoma"/>
+          <w:strike/>
           <w:sz w:val="28"/>
           <w:szCs w:val="28"/>
           <w:shd w:val="clear" w:color="auto" w:fill="FFFFFF"/>
@@ -356,14 +358,16 @@
         </w:numPr>
         <w:rPr>
           <w:rFonts w:asciiTheme="majorHAnsi" w:hAnsiTheme="majorHAnsi" w:cs="Tahoma"/>
-          <w:sz w:val="28"/>
-          <w:szCs w:val="28"/>
-          <w:shd w:val="clear" w:color="auto" w:fill="FFFFFF"/>
-        </w:rPr>
-      </w:pPr>
-      <w:r>
-        <w:rPr>
-          <w:rFonts w:asciiTheme="majorHAnsi" w:hAnsiTheme="majorHAnsi" w:cs="Tahoma"/>
+          <w:strike/>
+          <w:sz w:val="28"/>
+          <w:szCs w:val="28"/>
+          <w:shd w:val="clear" w:color="auto" w:fill="FFFFFF"/>
+        </w:rPr>
+      </w:pPr>
+      <w:r>
+        <w:rPr>
+          <w:rFonts w:asciiTheme="majorHAnsi" w:hAnsiTheme="majorHAnsi" w:cs="Tahoma"/>
+          <w:strike/>
           <w:sz w:val="28"/>
           <w:szCs w:val="28"/>
           <w:shd w:val="clear" w:color="auto" w:fill="FFFFFF"/>
@@ -487,7 +491,17 @@
           <w:szCs w:val="28"/>
           <w:shd w:val="clear" w:color="auto" w:fill="FFFFFF"/>
         </w:rPr>
-        <w:t>Una estrategia para configurar los valores máximo, mínimo y punto de re-orden por cada almacén.</w:t>
+        <w:t>u</w:t>
+      </w:r>
+      <w:r>
+        <w:rPr>
+          <w:rFonts w:asciiTheme="majorHAnsi" w:hAnsiTheme="majorHAnsi" w:cs="Tahoma"/>
+          <w:strike/>
+          <w:sz w:val="28"/>
+          <w:szCs w:val="28"/>
+          <w:shd w:val="clear" w:color="auto" w:fill="FFFFFF"/>
+        </w:rPr>
+        <w:t>na estrategia para configurar los valores máximo, mínimo y punto de re-orden por cada almacén.</w:t>
       </w:r>
     </w:p>
     <w:p>
@@ -499,14 +513,16 @@
         </w:numPr>
         <w:rPr>
           <w:rFonts w:asciiTheme="majorHAnsi" w:hAnsiTheme="majorHAnsi" w:cs="Tahoma"/>
-          <w:sz w:val="28"/>
-          <w:szCs w:val="28"/>
-          <w:shd w:val="clear" w:color="auto" w:fill="FFFFFF"/>
-        </w:rPr>
-      </w:pPr>
-      <w:r>
-        <w:rPr>
-          <w:rFonts w:asciiTheme="majorHAnsi" w:hAnsiTheme="majorHAnsi" w:cs="Tahoma"/>
+          <w:strike/>
+          <w:sz w:val="28"/>
+          <w:szCs w:val="28"/>
+          <w:shd w:val="clear" w:color="auto" w:fill="FFFFFF"/>
+        </w:rPr>
+      </w:pPr>
+      <w:r>
+        <w:rPr>
+          <w:rFonts w:asciiTheme="majorHAnsi" w:hAnsiTheme="majorHAnsi" w:cs="Tahoma"/>
+          <w:strike/>
           <w:sz w:val="28"/>
           <w:szCs w:val="28"/>
           <w:shd w:val="clear" w:color="auto" w:fill="FFFFFF"/>
@@ -655,6 +671,32 @@
           <w:szCs w:val="28"/>
           <w:shd w:val="clear" w:color="auto" w:fill="FFFFFF"/>
         </w:rPr>
+        <w:t>quiero que los pedidos internos manejen estados</w:t>
+      </w:r>
+    </w:p>
+    <w:p>
+      <w:pPr>
+        <w:pStyle w:val="Prrafodelista"/>
+        <w:numPr>
+          <w:ilvl w:val="1"/>
+          <w:numId w:val="11"/>
+        </w:numPr>
+        <w:rPr>
+          <w:rFonts w:asciiTheme="majorHAnsi" w:hAnsiTheme="majorHAnsi" w:cs="Tahoma"/>
+          <w:b/>
+          <w:sz w:val="28"/>
+          <w:szCs w:val="28"/>
+          <w:shd w:val="clear" w:color="auto" w:fill="FFFFFF"/>
+        </w:rPr>
+      </w:pPr>
+      <w:r>
+        <w:rPr>
+          <w:rFonts w:asciiTheme="majorHAnsi" w:hAnsiTheme="majorHAnsi" w:cs="Tahoma"/>
+          <w:b/>
+          <w:sz w:val="28"/>
+          <w:szCs w:val="28"/>
+          <w:shd w:val="clear" w:color="auto" w:fill="FFFFFF"/>
+        </w:rPr>
         <w:t>quiero que el sistema me permita relacionar las entradas con los pedidos internos.</w:t>
       </w:r>
     </w:p>
@@ -701,14 +743,16 @@
         </w:numPr>
         <w:rPr>
           <w:rFonts w:asciiTheme="majorHAnsi" w:hAnsiTheme="majorHAnsi" w:cs="Tahoma"/>
-          <w:sz w:val="28"/>
-          <w:szCs w:val="28"/>
-          <w:shd w:val="clear" w:color="auto" w:fill="FFFFFF"/>
-        </w:rPr>
-      </w:pPr>
-      <w:r>
-        <w:rPr>
-          <w:rFonts w:asciiTheme="majorHAnsi" w:hAnsiTheme="majorHAnsi" w:cs="Tahoma"/>
+          <w:strike/>
+          <w:sz w:val="28"/>
+          <w:szCs w:val="28"/>
+          <w:shd w:val="clear" w:color="auto" w:fill="FFFFFF"/>
+        </w:rPr>
+      </w:pPr>
+      <w:r>
+        <w:rPr>
+          <w:rFonts w:asciiTheme="majorHAnsi" w:hAnsiTheme="majorHAnsi" w:cs="Tahoma"/>
+          <w:strike/>
           <w:sz w:val="28"/>
           <w:szCs w:val="28"/>
           <w:shd w:val="clear" w:color="auto" w:fill="FFFFFF"/>
@@ -718,6 +762,7 @@
       <w:r>
         <w:rPr>
           <w:rFonts w:asciiTheme="majorHAnsi" w:hAnsiTheme="majorHAnsi" w:cs="Tahoma"/>
+          <w:strike/>
           <w:sz w:val="28"/>
           <w:szCs w:val="28"/>
           <w:shd w:val="clear" w:color="auto" w:fill="FFFFFF"/>
@@ -734,14 +779,16 @@
         </w:numPr>
         <w:rPr>
           <w:rFonts w:asciiTheme="majorHAnsi" w:hAnsiTheme="majorHAnsi" w:cs="Tahoma"/>
-          <w:sz w:val="28"/>
-          <w:szCs w:val="28"/>
-          <w:shd w:val="clear" w:color="auto" w:fill="FFFFFF"/>
-        </w:rPr>
-      </w:pPr>
-      <w:r>
-        <w:rPr>
-          <w:rFonts w:asciiTheme="majorHAnsi" w:hAnsiTheme="majorHAnsi" w:cs="Tahoma"/>
+          <w:strike/>
+          <w:sz w:val="28"/>
+          <w:szCs w:val="28"/>
+          <w:shd w:val="clear" w:color="auto" w:fill="FFFFFF"/>
+        </w:rPr>
+      </w:pPr>
+      <w:r>
+        <w:rPr>
+          <w:rFonts w:asciiTheme="majorHAnsi" w:hAnsiTheme="majorHAnsi" w:cs="Tahoma"/>
+          <w:strike/>
           <w:sz w:val="28"/>
           <w:szCs w:val="28"/>
           <w:shd w:val="clear" w:color="auto" w:fill="FFFFFF"/>
@@ -751,6 +798,7 @@
       <w:r>
         <w:rPr>
           <w:rFonts w:asciiTheme="majorHAnsi" w:hAnsiTheme="majorHAnsi" w:cs="Tahoma"/>
+          <w:strike/>
           <w:sz w:val="28"/>
           <w:szCs w:val="28"/>
           <w:shd w:val="clear" w:color="auto" w:fill="FFFFFF"/>
@@ -779,7 +827,7 @@
           <w:szCs w:val="28"/>
           <w:shd w:val="clear" w:color="auto" w:fill="FFFFFF"/>
         </w:rPr>
-        <w:t>Quiero un reporte con los pedidos concentrados pero separados por el proveedor de los artículos.</w:t>
+        <w:t>Quiero que el sistema mantenga una relación de los artículos que maneja cada proveedor, y en el caso de los artículos que son manejados por varios proveedores, manejar prioridad.</w:t>
       </w:r>
     </w:p>
     <w:p>
@@ -791,41 +839,36 @@
         </w:numPr>
         <w:rPr>
           <w:rFonts w:asciiTheme="majorHAnsi" w:hAnsiTheme="majorHAnsi" w:cs="Tahoma"/>
-          <w:sz w:val="28"/>
-          <w:szCs w:val="28"/>
-          <w:shd w:val="clear" w:color="auto" w:fill="FFFFFF"/>
-        </w:rPr>
-      </w:pPr>
-      <w:r>
-        <w:rPr>
-          <w:rFonts w:asciiTheme="majorHAnsi" w:hAnsiTheme="majorHAnsi" w:cs="Tahoma"/>
-          <w:sz w:val="28"/>
-          <w:szCs w:val="28"/>
-          <w:shd w:val="clear" w:color="auto" w:fill="FFFFFF"/>
-        </w:rPr>
-        <w:t>q</w:t>
-      </w:r>
-      <w:r>
-        <w:rPr>
-          <w:rFonts w:asciiTheme="majorHAnsi" w:hAnsiTheme="majorHAnsi" w:cs="Tahoma"/>
-          <w:sz w:val="28"/>
-          <w:szCs w:val="28"/>
-          <w:shd w:val="clear" w:color="auto" w:fill="FFFFFF"/>
-        </w:rPr>
-        <w:t>uiero hacer listas de compras</w:t>
-      </w:r>
-      <w:r>
-        <w:rPr>
-          <w:rFonts w:asciiTheme="majorHAnsi" w:hAnsiTheme="majorHAnsi" w:cs="Tahoma"/>
-          <w:sz w:val="28"/>
-          <w:szCs w:val="28"/>
-          <w:shd w:val="clear" w:color="auto" w:fill="FFFFFF"/>
-        </w:rPr>
-        <w:t xml:space="preserve"> (orden de compra)</w:t>
-      </w:r>
-      <w:r>
-        <w:rPr>
-          <w:rFonts w:asciiTheme="majorHAnsi" w:hAnsiTheme="majorHAnsi" w:cs="Tahoma"/>
+          <w:strike/>
+          <w:sz w:val="28"/>
+          <w:szCs w:val="28"/>
+          <w:shd w:val="clear" w:color="auto" w:fill="FFFFFF"/>
+        </w:rPr>
+      </w:pPr>
+      <w:r>
+        <w:rPr>
+          <w:rFonts w:asciiTheme="majorHAnsi" w:hAnsiTheme="majorHAnsi" w:cs="Tahoma"/>
+          <w:strike/>
+          <w:sz w:val="28"/>
+          <w:szCs w:val="28"/>
+          <w:shd w:val="clear" w:color="auto" w:fill="FFFFFF"/>
+        </w:rPr>
+        <w:t>Q</w:t>
+      </w:r>
+      <w:r>
+        <w:rPr>
+          <w:rFonts w:asciiTheme="majorHAnsi" w:hAnsiTheme="majorHAnsi" w:cs="Tahoma"/>
+          <w:strike/>
+          <w:sz w:val="28"/>
+          <w:szCs w:val="28"/>
+          <w:shd w:val="clear" w:color="auto" w:fill="FFFFFF"/>
+        </w:rPr>
+        <w:t>uiero un reporte con los pedidos concentrados pero separados por el proveedor de los artículos</w:t>
+      </w:r>
+      <w:r>
+        <w:rPr>
+          <w:rFonts w:asciiTheme="majorHAnsi" w:hAnsiTheme="majorHAnsi" w:cs="Tahoma"/>
+          <w:strike/>
           <w:sz w:val="28"/>
           <w:szCs w:val="28"/>
           <w:shd w:val="clear" w:color="auto" w:fill="FFFFFF"/>
@@ -854,25 +897,7 @@
           <w:szCs w:val="28"/>
           <w:shd w:val="clear" w:color="auto" w:fill="FFFFFF"/>
         </w:rPr>
-        <w:t>Quiero que el sistema genere listas de compras basándose en los pedidos de los almacenes y en los proveedores de los artículos</w:t>
-      </w:r>
-      <w:r>
-        <w:rPr>
-          <w:rFonts w:asciiTheme="majorHAnsi" w:hAnsiTheme="majorHAnsi" w:cs="Tahoma"/>
-          <w:sz w:val="28"/>
-          <w:szCs w:val="28"/>
-          <w:shd w:val="clear" w:color="auto" w:fill="FFFFFF"/>
-        </w:rPr>
-        <w:t xml:space="preserve"> (orden de compra automática)</w:t>
-      </w:r>
-      <w:r>
-        <w:rPr>
-          <w:rFonts w:asciiTheme="majorHAnsi" w:hAnsiTheme="majorHAnsi" w:cs="Tahoma"/>
-          <w:sz w:val="28"/>
-          <w:szCs w:val="28"/>
-          <w:shd w:val="clear" w:color="auto" w:fill="FFFFFF"/>
-        </w:rPr>
-        <w:t>.</w:t>
+        <w:t>quiero hacer listas de compras (orden de compra).</w:t>
       </w:r>
     </w:p>
     <w:p>
@@ -896,7 +921,45 @@
           <w:szCs w:val="28"/>
           <w:shd w:val="clear" w:color="auto" w:fill="FFFFFF"/>
         </w:rPr>
-        <w:t>Quiero que el sistema mantenga una relación con los artículos de los pedidos internos que ya fueron agregados a listas de compras y los que no.</w:t>
+        <w:t>Quiero que el sistema genere listas de compras basándose en los pedidos de los almacenes y en los proveedores de los artículos</w:t>
+      </w:r>
+      <w:r>
+        <w:rPr>
+          <w:rFonts w:asciiTheme="majorHAnsi" w:hAnsiTheme="majorHAnsi" w:cs="Tahoma"/>
+          <w:sz w:val="28"/>
+          <w:szCs w:val="28"/>
+          <w:shd w:val="clear" w:color="auto" w:fill="FFFFFF"/>
+        </w:rPr>
+        <w:t xml:space="preserve"> (</w:t>
+      </w:r>
+      <w:r>
+        <w:rPr>
+          <w:rFonts w:asciiTheme="majorHAnsi" w:hAnsiTheme="majorHAnsi" w:cs="Tahoma"/>
+          <w:sz w:val="28"/>
+          <w:szCs w:val="28"/>
+          <w:shd w:val="clear" w:color="auto" w:fill="FFFFFF"/>
+        </w:rPr>
+        <w:t>pedidos concentrados</w:t>
+      </w:r>
+      <w:r>
+        <w:rPr>
+          <w:rFonts w:asciiTheme="majorHAnsi" w:hAnsiTheme="majorHAnsi" w:cs="Tahoma"/>
+          <w:sz w:val="28"/>
+          <w:szCs w:val="28"/>
+          <w:shd w:val="clear" w:color="auto" w:fill="FFFFFF"/>
+        </w:rPr>
+        <w:t>)</w:t>
+      </w:r>
+      <w:bookmarkStart w:id="0" w:name="_GoBack"/>
+      <w:bookmarkEnd w:id="0"/>
+      <w:r>
+        <w:rPr>
+          <w:rFonts w:asciiTheme="majorHAnsi" w:hAnsiTheme="majorHAnsi" w:cs="Tahoma"/>
+          <w:sz w:val="28"/>
+          <w:szCs w:val="28"/>
+          <w:shd w:val="clear" w:color="auto" w:fill="FFFFFF"/>
+        </w:rPr>
+        <w:t>.</w:t>
       </w:r>
     </w:p>
     <w:p>
@@ -920,7 +983,25 @@
           <w:szCs w:val="28"/>
           <w:shd w:val="clear" w:color="auto" w:fill="FFFFFF"/>
         </w:rPr>
-        <w:t>quiero registrar las compras.</w:t>
+        <w:t>Quiero que el sistema mantenga una relación</w:t>
+      </w:r>
+      <w:r>
+        <w:rPr>
+          <w:rFonts w:asciiTheme="majorHAnsi" w:hAnsiTheme="majorHAnsi" w:cs="Tahoma"/>
+          <w:sz w:val="28"/>
+          <w:szCs w:val="28"/>
+          <w:shd w:val="clear" w:color="auto" w:fill="FFFFFF"/>
+        </w:rPr>
+        <w:t xml:space="preserve">, de </w:t>
+      </w:r>
+      <w:r>
+        <w:rPr>
+          <w:rFonts w:asciiTheme="majorHAnsi" w:hAnsiTheme="majorHAnsi" w:cs="Tahoma"/>
+          <w:sz w:val="28"/>
+          <w:szCs w:val="28"/>
+          <w:shd w:val="clear" w:color="auto" w:fill="FFFFFF"/>
+        </w:rPr>
+        <w:t xml:space="preserve"> los artículos de los pedidos internos que ya fueron agregados a listas de compras y los que no.</w:t>
       </w:r>
     </w:p>
     <w:p>
@@ -944,7 +1025,8 @@
           <w:szCs w:val="28"/>
           <w:shd w:val="clear" w:color="auto" w:fill="FFFFFF"/>
         </w:rPr>
-        <w:t>quiero que el sistema mantenga una relación entre lo que pedí y lo que estoy comprando.</w:t>
+        <w:lastRenderedPageBreak/>
+        <w:t>quiero registrar las compras.</w:t>
       </w:r>
     </w:p>
     <w:p>
@@ -968,12 +1050,62 @@
           <w:szCs w:val="28"/>
           <w:shd w:val="clear" w:color="auto" w:fill="FFFFFF"/>
         </w:rPr>
-        <w:lastRenderedPageBreak/>
+        <w:t>quiero que el sistema mantenga una relación entre lo que pedí y lo que estoy comprando.</w:t>
+      </w:r>
+    </w:p>
+    <w:p>
+      <w:pPr>
+        <w:pStyle w:val="Prrafodelista"/>
+        <w:numPr>
+          <w:ilvl w:val="1"/>
+          <w:numId w:val="11"/>
+        </w:numPr>
+        <w:rPr>
+          <w:rFonts w:asciiTheme="majorHAnsi" w:hAnsiTheme="majorHAnsi" w:cs="Tahoma"/>
+          <w:sz w:val="28"/>
+          <w:szCs w:val="28"/>
+          <w:shd w:val="clear" w:color="auto" w:fill="FFFFFF"/>
+        </w:rPr>
+      </w:pPr>
+      <w:r>
+        <w:rPr>
+          <w:rFonts w:asciiTheme="majorHAnsi" w:hAnsiTheme="majorHAnsi" w:cs="Tahoma"/>
+          <w:sz w:val="28"/>
+          <w:szCs w:val="28"/>
+          <w:shd w:val="clear" w:color="auto" w:fill="FFFFFF"/>
+        </w:rPr>
+        <w:t>Quiero que el sistema mantenga una relación entre lo que compré y lo que pidieron los almacenes.</w:t>
+      </w:r>
+    </w:p>
+    <w:p>
+      <w:pPr>
+        <w:pStyle w:val="Prrafodelista"/>
+        <w:numPr>
+          <w:ilvl w:val="1"/>
+          <w:numId w:val="11"/>
+        </w:numPr>
+        <w:rPr>
+          <w:rFonts w:asciiTheme="majorHAnsi" w:hAnsiTheme="majorHAnsi" w:cs="Tahoma"/>
+          <w:strike/>
+          <w:sz w:val="28"/>
+          <w:szCs w:val="28"/>
+          <w:shd w:val="clear" w:color="auto" w:fill="FFFFFF"/>
+        </w:rPr>
+      </w:pPr>
+      <w:r>
+        <w:rPr>
+          <w:rFonts w:asciiTheme="majorHAnsi" w:hAnsiTheme="majorHAnsi" w:cs="Tahoma"/>
+          <w:strike/>
+          <w:sz w:val="28"/>
+          <w:szCs w:val="28"/>
+          <w:shd w:val="clear" w:color="auto" w:fill="FFFFFF"/>
+        </w:rPr>
         <w:t>quiero saber hacia dónde enviar lo que compré</w:t>
       </w:r>
       <w:r>
         <w:rPr>
           <w:rFonts w:asciiTheme="majorHAnsi" w:hAnsiTheme="majorHAnsi" w:cs="Tahoma"/>
+          <w:strike/>
           <w:sz w:val="28"/>
           <w:szCs w:val="28"/>
           <w:shd w:val="clear" w:color="auto" w:fill="FFFFFF"/>
@@ -983,6 +1115,7 @@
       <w:r>
         <w:rPr>
           <w:rFonts w:asciiTheme="majorHAnsi" w:hAnsiTheme="majorHAnsi" w:cs="Tahoma"/>
+          <w:strike/>
           <w:sz w:val="28"/>
           <w:szCs w:val="28"/>
           <w:shd w:val="clear" w:color="auto" w:fill="FFFFFF"/>
@@ -992,6 +1125,7 @@
       <w:r>
         <w:rPr>
           <w:rFonts w:asciiTheme="majorHAnsi" w:hAnsiTheme="majorHAnsi" w:cs="Tahoma"/>
+          <w:strike/>
           <w:sz w:val="28"/>
           <w:szCs w:val="28"/>
           <w:shd w:val="clear" w:color="auto" w:fill="FFFFFF"/>
@@ -1001,6 +1135,7 @@
       <w:r>
         <w:rPr>
           <w:rFonts w:asciiTheme="majorHAnsi" w:hAnsiTheme="majorHAnsi" w:cs="Tahoma"/>
+          <w:strike/>
           <w:sz w:val="28"/>
           <w:szCs w:val="28"/>
           <w:shd w:val="clear" w:color="auto" w:fill="FFFFFF"/>
@@ -1146,6 +1281,32 @@
     <w:p>
       <w:pPr>
         <w:pStyle w:val="Prrafodelista"/>
+        <w:numPr>
+          <w:ilvl w:val="1"/>
+          <w:numId w:val="11"/>
+        </w:numPr>
+        <w:rPr>
+          <w:rFonts w:asciiTheme="majorHAnsi" w:hAnsiTheme="majorHAnsi" w:cs="Tahoma"/>
+          <w:strike/>
+          <w:sz w:val="28"/>
+          <w:szCs w:val="28"/>
+          <w:shd w:val="clear" w:color="auto" w:fill="FFFFFF"/>
+        </w:rPr>
+      </w:pPr>
+      <w:r>
+        <w:rPr>
+          <w:rFonts w:asciiTheme="majorHAnsi" w:hAnsiTheme="majorHAnsi" w:cs="Tahoma"/>
+          <w:strike/>
+          <w:sz w:val="28"/>
+          <w:szCs w:val="28"/>
+          <w:shd w:val="clear" w:color="auto" w:fill="FFFFFF"/>
+        </w:rPr>
+        <w:t>Quiero un manual de ayuda.</w:t>
+      </w:r>
+    </w:p>
+    <w:p>
+      <w:pPr>
+        <w:pStyle w:val="Prrafodelista"/>
         <w:rPr>
           <w:rFonts w:asciiTheme="majorHAnsi" w:hAnsiTheme="majorHAnsi" w:cs="Tahoma"/>
           <w:sz w:val="28"/>
@@ -1261,7 +1422,6 @@
           <w:shd w:val="clear" w:color="auto" w:fill="FFFFFF"/>
         </w:rPr>
       </w:pPr>
-      <w:bookmarkStart w:id="0" w:name="_GoBack"/>
       <w:r>
         <w:rPr>
           <w:rFonts w:asciiTheme="majorHAnsi" w:hAnsiTheme="majorHAnsi" w:cs="Tahoma"/>
@@ -1273,7 +1433,6 @@
         <w:t>quiero administrar el permiso a las opciones del menú.</w:t>
       </w:r>
     </w:p>
-    <w:bookmarkEnd w:id="0"/>
     <w:p>
       <w:pPr>
         <w:rPr>
@@ -1317,14 +1476,16 @@
         </w:numPr>
         <w:rPr>
           <w:rFonts w:asciiTheme="majorHAnsi" w:hAnsiTheme="majorHAnsi" w:cs="Tahoma"/>
-          <w:sz w:val="28"/>
-          <w:szCs w:val="28"/>
-          <w:shd w:val="clear" w:color="auto" w:fill="FFFFFF"/>
-        </w:rPr>
-      </w:pPr>
-      <w:r>
-        <w:rPr>
-          <w:rFonts w:asciiTheme="majorHAnsi" w:hAnsiTheme="majorHAnsi" w:cs="Tahoma"/>
+          <w:strike/>
+          <w:sz w:val="28"/>
+          <w:szCs w:val="28"/>
+          <w:shd w:val="clear" w:color="auto" w:fill="FFFFFF"/>
+        </w:rPr>
+      </w:pPr>
+      <w:r>
+        <w:rPr>
+          <w:rFonts w:asciiTheme="majorHAnsi" w:hAnsiTheme="majorHAnsi" w:cs="Tahoma"/>
+          <w:strike/>
           <w:sz w:val="28"/>
           <w:szCs w:val="28"/>
           <w:shd w:val="clear" w:color="auto" w:fill="FFFFFF"/>
@@ -1334,6 +1495,7 @@
       <w:r>
         <w:rPr>
           <w:rFonts w:asciiTheme="majorHAnsi" w:hAnsiTheme="majorHAnsi" w:cs="Tahoma"/>
+          <w:strike/>
           <w:sz w:val="28"/>
           <w:szCs w:val="28"/>
           <w:shd w:val="clear" w:color="auto" w:fill="FFFFFF"/>
@@ -1344,6 +1506,7 @@
       <w:r>
         <w:rPr>
           <w:rFonts w:asciiTheme="majorHAnsi" w:hAnsiTheme="majorHAnsi" w:cs="Tahoma"/>
+          <w:strike/>
           <w:sz w:val="28"/>
           <w:szCs w:val="28"/>
           <w:shd w:val="clear" w:color="auto" w:fill="FFFFFF"/>
@@ -1353,6 +1516,7 @@
       <w:r>
         <w:rPr>
           <w:rFonts w:asciiTheme="majorHAnsi" w:hAnsiTheme="majorHAnsi" w:cs="Tahoma"/>
+          <w:strike/>
           <w:sz w:val="28"/>
           <w:szCs w:val="28"/>
           <w:shd w:val="clear" w:color="auto" w:fill="FFFFFF"/>
@@ -1363,6 +1527,7 @@
       <w:r>
         <w:rPr>
           <w:rFonts w:asciiTheme="majorHAnsi" w:hAnsiTheme="majorHAnsi" w:cs="Tahoma"/>
+          <w:strike/>
           <w:sz w:val="28"/>
           <w:szCs w:val="28"/>
           <w:shd w:val="clear" w:color="auto" w:fill="FFFFFF"/>
@@ -1393,6 +1558,26 @@
         </w:rPr>
         <w:t>Quiero un comportamiento genérico para la serie y el folio de los documentos.</w:t>
       </w:r>
+    </w:p>
+    <w:p>
+      <w:pPr>
+        <w:rPr>
+          <w:rFonts w:asciiTheme="majorHAnsi" w:hAnsiTheme="majorHAnsi" w:cs="Arial"/>
+          <w:sz w:val="28"/>
+          <w:szCs w:val="28"/>
+          <w:lang w:val="es-MX"/>
+        </w:rPr>
+      </w:pPr>
+    </w:p>
+    <w:p>
+      <w:pPr>
+        <w:rPr>
+          <w:rFonts w:asciiTheme="majorHAnsi" w:hAnsiTheme="majorHAnsi" w:cs="Arial"/>
+          <w:sz w:val="28"/>
+          <w:szCs w:val="28"/>
+          <w:lang w:val="es-MX"/>
+        </w:rPr>
+      </w:pPr>
     </w:p>
     <w:p>
       <w:pPr>
@@ -5036,7 +5221,7 @@
 </file>
 
 <file path=customXml/itemProps1.xml><?xml version="1.0" encoding="utf-8"?>
-<ds:datastoreItem xmlns:ds="http://schemas.openxmlformats.org/officeDocument/2006/customXml" ds:itemID="{9C0859FF-F9F1-442E-B746-5CC963372892}">
+<ds:datastoreItem xmlns:ds="http://schemas.openxmlformats.org/officeDocument/2006/customXml" ds:itemID="{6015E883-50A1-46D3-B118-AFAE4E1E3A51}">
   <ds:schemaRefs>
     <ds:schemaRef ds:uri="http://schemas.openxmlformats.org/officeDocument/2006/bibliography"/>
   </ds:schemaRefs>

</xml_diff>